<commit_message>
added 1.2, 1.3 to main
</commit_message>
<xml_diff>
--- a/Documenten/Kerntaak 1 - v0.3.docx
+++ b/Documenten/Kerntaak 1 - v0.3.docx
@@ -4240,50 +4240,20 @@
         </w:numPr>
       </w:pPr>
       <w:bookmarkStart w:id="5" w:name="_Toc475518631"/>
+      <w:bookmarkStart w:id="6" w:name="_GoBack"/>
       <w:r>
         <w:t>Hernieuwde opdracht, geaccordeerd door de opdrachtgever</w:t>
       </w:r>
       <w:bookmarkEnd w:id="5"/>
     </w:p>
+    <w:bookmarkEnd w:id="6"/>
     <w:p>
-      <w:pPr>
-        <w:pStyle w:val="Kop2"/>
-        <w:numPr>
-          <w:ilvl w:val="1"/>
-          <w:numId w:val="1"/>
-        </w:numPr>
-      </w:pPr>
-      <w:bookmarkStart w:id="6" w:name="_Toc475518632"/>
-      <w:r>
-        <w:t>Offerte</w:t>
-      </w:r>
-      <w:bookmarkEnd w:id="6"/>
-    </w:p>
-    <w:p>
-      <w:pPr>
-        <w:pStyle w:val="Kop2"/>
-        <w:numPr>
-          <w:ilvl w:val="1"/>
-          <w:numId w:val="1"/>
-        </w:numPr>
-      </w:pPr>
-      <w:bookmarkStart w:id="7" w:name="_Toc475518633"/>
-      <w:r>
-        <w:t>Prototype (wireframes) gebaseerd op Interview</w:t>
-      </w:r>
-      <w:bookmarkEnd w:id="7"/>
-    </w:p>
-    <w:p>
-      <w:r>
-        <w:rPr>
-          <w:noProof/>
-          <w:lang w:eastAsia="nl-NL"/>
-        </w:rPr>
+      <w:r>
         <w:drawing>
-          <wp:inline distT="0" distB="0" distL="0" distR="0" wp14:anchorId="64B2AEFB" wp14:editId="35EFC35A">
-            <wp:extent cx="5760720" cy="8142598"/>
+          <wp:inline distT="0" distB="0" distL="0" distR="0">
+            <wp:extent cx="5760720" cy="4265789"/>
             <wp:effectExtent l="0" t="0" r="0" b="0"/>
-            <wp:docPr id="11" name="Afbeelding 11"/>
+            <wp:docPr id="171" name="Afbeelding 171"/>
             <wp:cNvGraphicFramePr>
               <a:graphicFrameLocks xmlns:a="http://schemas.openxmlformats.org/drawingml/2006/main" noChangeAspect="1"/>
             </wp:cNvGraphicFramePr>
@@ -4291,7 +4261,7 @@
               <a:graphicData uri="http://schemas.openxmlformats.org/drawingml/2006/picture">
                 <pic:pic xmlns:pic="http://schemas.openxmlformats.org/drawingml/2006/picture">
                   <pic:nvPicPr>
-                    <pic:cNvPr id="0" name="Picture 11"/>
+                    <pic:cNvPr id="0" name="Picture 4"/>
                     <pic:cNvPicPr>
                       <a:picLocks noChangeAspect="1" noChangeArrowheads="1"/>
                     </pic:cNvPicPr>
@@ -4312,7 +4282,7 @@
                   <pic:spPr bwMode="auto">
                     <a:xfrm>
                       <a:off x="0" y="0"/>
-                      <a:ext cx="5760720" cy="8142598"/>
+                      <a:ext cx="5760720" cy="4265789"/>
                     </a:xfrm>
                     <a:prstGeom prst="rect">
                       <a:avLst/>
@@ -4328,16 +4298,15 @@
           </wp:inline>
         </w:drawing>
       </w:r>
-      <w:r>
-        <w:rPr>
-          <w:noProof/>
-          <w:lang w:eastAsia="nl-NL"/>
-        </w:rPr>
+    </w:p>
+    <w:p/>
+    <w:p>
+      <w:r>
         <w:drawing>
-          <wp:inline distT="0" distB="0" distL="0" distR="0" wp14:anchorId="4A262A50" wp14:editId="35321801">
-            <wp:extent cx="5760720" cy="8142598"/>
+          <wp:inline distT="0" distB="0" distL="0" distR="0">
+            <wp:extent cx="5760720" cy="8826756"/>
             <wp:effectExtent l="0" t="0" r="0" b="0"/>
-            <wp:docPr id="12" name="Afbeelding 12"/>
+            <wp:docPr id="177" name="Afbeelding 177"/>
             <wp:cNvGraphicFramePr>
               <a:graphicFrameLocks xmlns:a="http://schemas.openxmlformats.org/drawingml/2006/main" noChangeAspect="1"/>
             </wp:cNvGraphicFramePr>
@@ -4345,7 +4314,7 @@
               <a:graphicData uri="http://schemas.openxmlformats.org/drawingml/2006/picture">
                 <pic:pic xmlns:pic="http://schemas.openxmlformats.org/drawingml/2006/picture">
                   <pic:nvPicPr>
-                    <pic:cNvPr id="0" name="Picture 12"/>
+                    <pic:cNvPr id="0" name="Picture 10"/>
                     <pic:cNvPicPr>
                       <a:picLocks noChangeAspect="1" noChangeArrowheads="1"/>
                     </pic:cNvPicPr>
@@ -4366,7 +4335,7 @@
                   <pic:spPr bwMode="auto">
                     <a:xfrm>
                       <a:off x="0" y="0"/>
-                      <a:ext cx="5760720" cy="8142598"/>
+                      <a:ext cx="5760720" cy="8826756"/>
                     </a:xfrm>
                     <a:prstGeom prst="rect">
                       <a:avLst/>
@@ -4382,16 +4351,29 @@
           </wp:inline>
         </w:drawing>
       </w:r>
-      <w:r>
-        <w:rPr>
-          <w:noProof/>
-          <w:lang w:eastAsia="nl-NL"/>
-        </w:rPr>
+    </w:p>
+    <w:p/>
+    <w:p>
+      <w:pPr>
+        <w:pStyle w:val="Kop2"/>
+        <w:numPr>
+          <w:ilvl w:val="1"/>
+          <w:numId w:val="1"/>
+        </w:numPr>
+      </w:pPr>
+      <w:bookmarkStart w:id="7" w:name="_Toc475518632"/>
+      <w:r>
+        <w:t>Offerte</w:t>
+      </w:r>
+      <w:bookmarkEnd w:id="7"/>
+    </w:p>
+    <w:p>
+      <w:r>
         <w:drawing>
-          <wp:inline distT="0" distB="0" distL="0" distR="0" wp14:anchorId="5DCFA924" wp14:editId="0298AE90">
-            <wp:extent cx="5760720" cy="8142598"/>
+          <wp:inline distT="0" distB="0" distL="0" distR="0">
+            <wp:extent cx="5760720" cy="8664574"/>
             <wp:effectExtent l="0" t="0" r="0" b="0"/>
-            <wp:docPr id="13" name="Afbeelding 13"/>
+            <wp:docPr id="169" name="Afbeelding 169"/>
             <wp:cNvGraphicFramePr>
               <a:graphicFrameLocks xmlns:a="http://schemas.openxmlformats.org/drawingml/2006/main" noChangeAspect="1"/>
             </wp:cNvGraphicFramePr>
@@ -4399,7 +4381,7 @@
               <a:graphicData uri="http://schemas.openxmlformats.org/drawingml/2006/picture">
                 <pic:pic xmlns:pic="http://schemas.openxmlformats.org/drawingml/2006/picture">
                   <pic:nvPicPr>
-                    <pic:cNvPr id="0" name="Picture 13"/>
+                    <pic:cNvPr id="0" name="Picture 2"/>
                     <pic:cNvPicPr>
                       <a:picLocks noChangeAspect="1" noChangeArrowheads="1"/>
                     </pic:cNvPicPr>
@@ -4420,7 +4402,7 @@
                   <pic:spPr bwMode="auto">
                     <a:xfrm>
                       <a:off x="0" y="0"/>
-                      <a:ext cx="5760720" cy="8142598"/>
+                      <a:ext cx="5760720" cy="8664574"/>
                     </a:xfrm>
                     <a:prstGeom prst="rect">
                       <a:avLst/>
@@ -4436,16 +4418,14 @@
           </wp:inline>
         </w:drawing>
       </w:r>
-      <w:r>
-        <w:rPr>
-          <w:noProof/>
-          <w:lang w:eastAsia="nl-NL"/>
-        </w:rPr>
+    </w:p>
+    <w:p>
+      <w:r>
         <w:drawing>
-          <wp:inline distT="0" distB="0" distL="0" distR="0" wp14:anchorId="366D6DAE" wp14:editId="1F157BDD">
-            <wp:extent cx="5760720" cy="8142598"/>
+          <wp:inline distT="0" distB="0" distL="0" distR="0">
+            <wp:extent cx="5760720" cy="5351280"/>
             <wp:effectExtent l="0" t="0" r="0" b="0"/>
-            <wp:docPr id="14" name="Afbeelding 14"/>
+            <wp:docPr id="170" name="Afbeelding 170"/>
             <wp:cNvGraphicFramePr>
               <a:graphicFrameLocks xmlns:a="http://schemas.openxmlformats.org/drawingml/2006/main" noChangeAspect="1"/>
             </wp:cNvGraphicFramePr>
@@ -4453,7 +4433,7 @@
               <a:graphicData uri="http://schemas.openxmlformats.org/drawingml/2006/picture">
                 <pic:pic xmlns:pic="http://schemas.openxmlformats.org/drawingml/2006/picture">
                   <pic:nvPicPr>
-                    <pic:cNvPr id="0" name="Picture 14"/>
+                    <pic:cNvPr id="0" name="Picture 3"/>
                     <pic:cNvPicPr>
                       <a:picLocks noChangeAspect="1" noChangeArrowheads="1"/>
                     </pic:cNvPicPr>
@@ -4474,7 +4454,7 @@
                   <pic:spPr bwMode="auto">
                     <a:xfrm>
                       <a:off x="0" y="0"/>
-                      <a:ext cx="5760720" cy="8142598"/>
+                      <a:ext cx="5760720" cy="5351280"/>
                     </a:xfrm>
                     <a:prstGeom prst="rect">
                       <a:avLst/>
@@ -4490,16 +4470,32 @@
           </wp:inline>
         </w:drawing>
       </w:r>
+    </w:p>
+    <w:p>
+      <w:pPr>
+        <w:pStyle w:val="Kop2"/>
+        <w:numPr>
+          <w:ilvl w:val="1"/>
+          <w:numId w:val="1"/>
+        </w:numPr>
+      </w:pPr>
+      <w:bookmarkStart w:id="8" w:name="_Toc475518633"/>
+      <w:r>
+        <w:t>Prototype (wireframes) gebaseerd op Interview</w:t>
+      </w:r>
+      <w:bookmarkEnd w:id="8"/>
+    </w:p>
+    <w:p>
       <w:r>
         <w:rPr>
           <w:noProof/>
           <w:lang w:eastAsia="nl-NL"/>
         </w:rPr>
         <w:drawing>
-          <wp:inline distT="0" distB="0" distL="0" distR="0" wp14:anchorId="163D9AFD" wp14:editId="546F9D3F">
+          <wp:inline distT="0" distB="0" distL="0" distR="0" wp14:anchorId="64B2AEFB" wp14:editId="35EFC35A">
             <wp:extent cx="5760720" cy="8142598"/>
             <wp:effectExtent l="0" t="0" r="0" b="0"/>
-            <wp:docPr id="15" name="Afbeelding 15"/>
+            <wp:docPr id="11" name="Afbeelding 11"/>
             <wp:cNvGraphicFramePr>
               <a:graphicFrameLocks xmlns:a="http://schemas.openxmlformats.org/drawingml/2006/main" noChangeAspect="1"/>
             </wp:cNvGraphicFramePr>
@@ -4507,7 +4503,7 @@
               <a:graphicData uri="http://schemas.openxmlformats.org/drawingml/2006/picture">
                 <pic:pic xmlns:pic="http://schemas.openxmlformats.org/drawingml/2006/picture">
                   <pic:nvPicPr>
-                    <pic:cNvPr id="0" name="Picture 15"/>
+                    <pic:cNvPr id="0" name="Picture 11"/>
                     <pic:cNvPicPr>
                       <a:picLocks noChangeAspect="1" noChangeArrowheads="1"/>
                     </pic:cNvPicPr>
@@ -4550,10 +4546,10 @@
           <w:lang w:eastAsia="nl-NL"/>
         </w:rPr>
         <w:drawing>
-          <wp:inline distT="0" distB="0" distL="0" distR="0" wp14:anchorId="58F062B6" wp14:editId="1907BE61">
+          <wp:inline distT="0" distB="0" distL="0" distR="0" wp14:anchorId="4A262A50" wp14:editId="35321801">
             <wp:extent cx="5760720" cy="8142598"/>
             <wp:effectExtent l="0" t="0" r="0" b="0"/>
-            <wp:docPr id="16" name="Afbeelding 16"/>
+            <wp:docPr id="12" name="Afbeelding 12"/>
             <wp:cNvGraphicFramePr>
               <a:graphicFrameLocks xmlns:a="http://schemas.openxmlformats.org/drawingml/2006/main" noChangeAspect="1"/>
             </wp:cNvGraphicFramePr>
@@ -4561,7 +4557,7 @@
               <a:graphicData uri="http://schemas.openxmlformats.org/drawingml/2006/picture">
                 <pic:pic xmlns:pic="http://schemas.openxmlformats.org/drawingml/2006/picture">
                   <pic:nvPicPr>
-                    <pic:cNvPr id="0" name="Picture 16"/>
+                    <pic:cNvPr id="0" name="Picture 12"/>
                     <pic:cNvPicPr>
                       <a:picLocks noChangeAspect="1" noChangeArrowheads="1"/>
                     </pic:cNvPicPr>
@@ -4604,10 +4600,10 @@
           <w:lang w:eastAsia="nl-NL"/>
         </w:rPr>
         <w:drawing>
-          <wp:inline distT="0" distB="0" distL="0" distR="0" wp14:anchorId="591F560B" wp14:editId="2234D6CA">
+          <wp:inline distT="0" distB="0" distL="0" distR="0" wp14:anchorId="5DCFA924" wp14:editId="0298AE90">
             <wp:extent cx="5760720" cy="8142598"/>
             <wp:effectExtent l="0" t="0" r="0" b="0"/>
-            <wp:docPr id="17" name="Afbeelding 17"/>
+            <wp:docPr id="13" name="Afbeelding 13"/>
             <wp:cNvGraphicFramePr>
               <a:graphicFrameLocks xmlns:a="http://schemas.openxmlformats.org/drawingml/2006/main" noChangeAspect="1"/>
             </wp:cNvGraphicFramePr>
@@ -4615,7 +4611,7 @@
               <a:graphicData uri="http://schemas.openxmlformats.org/drawingml/2006/picture">
                 <pic:pic xmlns:pic="http://schemas.openxmlformats.org/drawingml/2006/picture">
                   <pic:nvPicPr>
-                    <pic:cNvPr id="0" name="Picture 17"/>
+                    <pic:cNvPr id="0" name="Picture 13"/>
                     <pic:cNvPicPr>
                       <a:picLocks noChangeAspect="1" noChangeArrowheads="1"/>
                     </pic:cNvPicPr>
@@ -4658,10 +4654,10 @@
           <w:lang w:eastAsia="nl-NL"/>
         </w:rPr>
         <w:drawing>
-          <wp:inline distT="0" distB="0" distL="0" distR="0" wp14:anchorId="6020C159" wp14:editId="63A6557C">
+          <wp:inline distT="0" distB="0" distL="0" distR="0" wp14:anchorId="366D6DAE" wp14:editId="1F157BDD">
             <wp:extent cx="5760720" cy="8142598"/>
             <wp:effectExtent l="0" t="0" r="0" b="0"/>
-            <wp:docPr id="18" name="Afbeelding 18"/>
+            <wp:docPr id="14" name="Afbeelding 14"/>
             <wp:cNvGraphicFramePr>
               <a:graphicFrameLocks xmlns:a="http://schemas.openxmlformats.org/drawingml/2006/main" noChangeAspect="1"/>
             </wp:cNvGraphicFramePr>
@@ -4669,7 +4665,7 @@
               <a:graphicData uri="http://schemas.openxmlformats.org/drawingml/2006/picture">
                 <pic:pic xmlns:pic="http://schemas.openxmlformats.org/drawingml/2006/picture">
                   <pic:nvPicPr>
-                    <pic:cNvPr id="0" name="Picture 18"/>
+                    <pic:cNvPr id="0" name="Picture 14"/>
                     <pic:cNvPicPr>
                       <a:picLocks noChangeAspect="1" noChangeArrowheads="1"/>
                     </pic:cNvPicPr>
@@ -4706,6 +4702,222 @@
           </wp:inline>
         </w:drawing>
       </w:r>
+      <w:r>
+        <w:rPr>
+          <w:noProof/>
+          <w:lang w:eastAsia="nl-NL"/>
+        </w:rPr>
+        <w:drawing>
+          <wp:inline distT="0" distB="0" distL="0" distR="0" wp14:anchorId="163D9AFD" wp14:editId="546F9D3F">
+            <wp:extent cx="5760720" cy="8142598"/>
+            <wp:effectExtent l="0" t="0" r="0" b="0"/>
+            <wp:docPr id="15" name="Afbeelding 15"/>
+            <wp:cNvGraphicFramePr>
+              <a:graphicFrameLocks xmlns:a="http://schemas.openxmlformats.org/drawingml/2006/main" noChangeAspect="1"/>
+            </wp:cNvGraphicFramePr>
+            <a:graphic xmlns:a="http://schemas.openxmlformats.org/drawingml/2006/main">
+              <a:graphicData uri="http://schemas.openxmlformats.org/drawingml/2006/picture">
+                <pic:pic xmlns:pic="http://schemas.openxmlformats.org/drawingml/2006/picture">
+                  <pic:nvPicPr>
+                    <pic:cNvPr id="0" name="Picture 15"/>
+                    <pic:cNvPicPr>
+                      <a:picLocks noChangeAspect="1" noChangeArrowheads="1"/>
+                    </pic:cNvPicPr>
+                  </pic:nvPicPr>
+                  <pic:blipFill>
+                    <a:blip r:embed="rId16" cstate="print">
+                      <a:extLst>
+                        <a:ext uri="{28A0092B-C50C-407E-A947-70E740481C1C}">
+                          <a14:useLocalDpi xmlns:a14="http://schemas.microsoft.com/office/drawing/2010/main" val="0"/>
+                        </a:ext>
+                      </a:extLst>
+                    </a:blip>
+                    <a:srcRect/>
+                    <a:stretch>
+                      <a:fillRect/>
+                    </a:stretch>
+                  </pic:blipFill>
+                  <pic:spPr bwMode="auto">
+                    <a:xfrm>
+                      <a:off x="0" y="0"/>
+                      <a:ext cx="5760720" cy="8142598"/>
+                    </a:xfrm>
+                    <a:prstGeom prst="rect">
+                      <a:avLst/>
+                    </a:prstGeom>
+                    <a:noFill/>
+                    <a:ln>
+                      <a:noFill/>
+                    </a:ln>
+                  </pic:spPr>
+                </pic:pic>
+              </a:graphicData>
+            </a:graphic>
+          </wp:inline>
+        </w:drawing>
+      </w:r>
+      <w:r>
+        <w:rPr>
+          <w:noProof/>
+          <w:lang w:eastAsia="nl-NL"/>
+        </w:rPr>
+        <w:drawing>
+          <wp:inline distT="0" distB="0" distL="0" distR="0" wp14:anchorId="58F062B6" wp14:editId="1907BE61">
+            <wp:extent cx="5760720" cy="8142598"/>
+            <wp:effectExtent l="0" t="0" r="0" b="0"/>
+            <wp:docPr id="16" name="Afbeelding 16"/>
+            <wp:cNvGraphicFramePr>
+              <a:graphicFrameLocks xmlns:a="http://schemas.openxmlformats.org/drawingml/2006/main" noChangeAspect="1"/>
+            </wp:cNvGraphicFramePr>
+            <a:graphic xmlns:a="http://schemas.openxmlformats.org/drawingml/2006/main">
+              <a:graphicData uri="http://schemas.openxmlformats.org/drawingml/2006/picture">
+                <pic:pic xmlns:pic="http://schemas.openxmlformats.org/drawingml/2006/picture">
+                  <pic:nvPicPr>
+                    <pic:cNvPr id="0" name="Picture 16"/>
+                    <pic:cNvPicPr>
+                      <a:picLocks noChangeAspect="1" noChangeArrowheads="1"/>
+                    </pic:cNvPicPr>
+                  </pic:nvPicPr>
+                  <pic:blipFill>
+                    <a:blip r:embed="rId17" cstate="print">
+                      <a:extLst>
+                        <a:ext uri="{28A0092B-C50C-407E-A947-70E740481C1C}">
+                          <a14:useLocalDpi xmlns:a14="http://schemas.microsoft.com/office/drawing/2010/main" val="0"/>
+                        </a:ext>
+                      </a:extLst>
+                    </a:blip>
+                    <a:srcRect/>
+                    <a:stretch>
+                      <a:fillRect/>
+                    </a:stretch>
+                  </pic:blipFill>
+                  <pic:spPr bwMode="auto">
+                    <a:xfrm>
+                      <a:off x="0" y="0"/>
+                      <a:ext cx="5760720" cy="8142598"/>
+                    </a:xfrm>
+                    <a:prstGeom prst="rect">
+                      <a:avLst/>
+                    </a:prstGeom>
+                    <a:noFill/>
+                    <a:ln>
+                      <a:noFill/>
+                    </a:ln>
+                  </pic:spPr>
+                </pic:pic>
+              </a:graphicData>
+            </a:graphic>
+          </wp:inline>
+        </w:drawing>
+      </w:r>
+      <w:r>
+        <w:rPr>
+          <w:noProof/>
+          <w:lang w:eastAsia="nl-NL"/>
+        </w:rPr>
+        <w:drawing>
+          <wp:inline distT="0" distB="0" distL="0" distR="0" wp14:anchorId="591F560B" wp14:editId="2234D6CA">
+            <wp:extent cx="5760720" cy="8142598"/>
+            <wp:effectExtent l="0" t="0" r="0" b="0"/>
+            <wp:docPr id="17" name="Afbeelding 17"/>
+            <wp:cNvGraphicFramePr>
+              <a:graphicFrameLocks xmlns:a="http://schemas.openxmlformats.org/drawingml/2006/main" noChangeAspect="1"/>
+            </wp:cNvGraphicFramePr>
+            <a:graphic xmlns:a="http://schemas.openxmlformats.org/drawingml/2006/main">
+              <a:graphicData uri="http://schemas.openxmlformats.org/drawingml/2006/picture">
+                <pic:pic xmlns:pic="http://schemas.openxmlformats.org/drawingml/2006/picture">
+                  <pic:nvPicPr>
+                    <pic:cNvPr id="0" name="Picture 17"/>
+                    <pic:cNvPicPr>
+                      <a:picLocks noChangeAspect="1" noChangeArrowheads="1"/>
+                    </pic:cNvPicPr>
+                  </pic:nvPicPr>
+                  <pic:blipFill>
+                    <a:blip r:embed="rId18" cstate="print">
+                      <a:extLst>
+                        <a:ext uri="{28A0092B-C50C-407E-A947-70E740481C1C}">
+                          <a14:useLocalDpi xmlns:a14="http://schemas.microsoft.com/office/drawing/2010/main" val="0"/>
+                        </a:ext>
+                      </a:extLst>
+                    </a:blip>
+                    <a:srcRect/>
+                    <a:stretch>
+                      <a:fillRect/>
+                    </a:stretch>
+                  </pic:blipFill>
+                  <pic:spPr bwMode="auto">
+                    <a:xfrm>
+                      <a:off x="0" y="0"/>
+                      <a:ext cx="5760720" cy="8142598"/>
+                    </a:xfrm>
+                    <a:prstGeom prst="rect">
+                      <a:avLst/>
+                    </a:prstGeom>
+                    <a:noFill/>
+                    <a:ln>
+                      <a:noFill/>
+                    </a:ln>
+                  </pic:spPr>
+                </pic:pic>
+              </a:graphicData>
+            </a:graphic>
+          </wp:inline>
+        </w:drawing>
+      </w:r>
+      <w:r>
+        <w:rPr>
+          <w:noProof/>
+          <w:lang w:eastAsia="nl-NL"/>
+        </w:rPr>
+        <w:drawing>
+          <wp:inline distT="0" distB="0" distL="0" distR="0" wp14:anchorId="6020C159" wp14:editId="63A6557C">
+            <wp:extent cx="5760720" cy="8142598"/>
+            <wp:effectExtent l="0" t="0" r="0" b="0"/>
+            <wp:docPr id="18" name="Afbeelding 18"/>
+            <wp:cNvGraphicFramePr>
+              <a:graphicFrameLocks xmlns:a="http://schemas.openxmlformats.org/drawingml/2006/main" noChangeAspect="1"/>
+            </wp:cNvGraphicFramePr>
+            <a:graphic xmlns:a="http://schemas.openxmlformats.org/drawingml/2006/main">
+              <a:graphicData uri="http://schemas.openxmlformats.org/drawingml/2006/picture">
+                <pic:pic xmlns:pic="http://schemas.openxmlformats.org/drawingml/2006/picture">
+                  <pic:nvPicPr>
+                    <pic:cNvPr id="0" name="Picture 18"/>
+                    <pic:cNvPicPr>
+                      <a:picLocks noChangeAspect="1" noChangeArrowheads="1"/>
+                    </pic:cNvPicPr>
+                  </pic:nvPicPr>
+                  <pic:blipFill>
+                    <a:blip r:embed="rId19" cstate="print">
+                      <a:extLst>
+                        <a:ext uri="{28A0092B-C50C-407E-A947-70E740481C1C}">
+                          <a14:useLocalDpi xmlns:a14="http://schemas.microsoft.com/office/drawing/2010/main" val="0"/>
+                        </a:ext>
+                      </a:extLst>
+                    </a:blip>
+                    <a:srcRect/>
+                    <a:stretch>
+                      <a:fillRect/>
+                    </a:stretch>
+                  </pic:blipFill>
+                  <pic:spPr bwMode="auto">
+                    <a:xfrm>
+                      <a:off x="0" y="0"/>
+                      <a:ext cx="5760720" cy="8142598"/>
+                    </a:xfrm>
+                    <a:prstGeom prst="rect">
+                      <a:avLst/>
+                    </a:prstGeom>
+                    <a:noFill/>
+                    <a:ln>
+                      <a:noFill/>
+                    </a:ln>
+                  </pic:spPr>
+                </pic:pic>
+              </a:graphicData>
+            </a:graphic>
+          </wp:inline>
+        </w:drawing>
+      </w:r>
     </w:p>
     <w:p/>
     <w:p>
@@ -4716,11 +4928,11 @@
           <w:numId w:val="1"/>
         </w:numPr>
       </w:pPr>
-      <w:bookmarkStart w:id="8" w:name="_Toc475518634"/>
+      <w:bookmarkStart w:id="9" w:name="_Toc475518634"/>
       <w:r>
         <w:t>Maakt een plan van aanpak</w:t>
       </w:r>
-      <w:bookmarkEnd w:id="8"/>
+      <w:bookmarkEnd w:id="9"/>
     </w:p>
     <w:p>
       <w:pPr>
@@ -4730,11 +4942,11 @@
           <w:numId w:val="1"/>
         </w:numPr>
       </w:pPr>
-      <w:bookmarkStart w:id="9" w:name="_Toc475518635"/>
+      <w:bookmarkStart w:id="10" w:name="_Toc475518635"/>
       <w:r>
         <w:t>Plan van Aanpak gebaseerd op WP1.1, geaccordeerd door de opdrachtgever</w:t>
       </w:r>
-      <w:bookmarkEnd w:id="9"/>
+      <w:bookmarkEnd w:id="10"/>
       <w:r>
         <w:t xml:space="preserve"> </w:t>
       </w:r>
@@ -4752,11 +4964,11 @@
           <w:numId w:val="1"/>
         </w:numPr>
       </w:pPr>
-      <w:bookmarkStart w:id="10" w:name="_Toc475518636"/>
+      <w:bookmarkStart w:id="11" w:name="_Toc475518636"/>
       <w:r>
         <w:t>Globale planning voor het gehele project</w:t>
       </w:r>
-      <w:bookmarkEnd w:id="10"/>
+      <w:bookmarkEnd w:id="11"/>
     </w:p>
     <w:p>
       <w:r>
@@ -4771,18 +4983,16 @@
           <w:numId w:val="1"/>
         </w:numPr>
       </w:pPr>
-      <w:bookmarkStart w:id="11" w:name="_Toc475518637"/>
+      <w:bookmarkStart w:id="12" w:name="_Toc475518637"/>
       <w:r>
         <w:t>Levert een bijdrage aan een functioneel ontwerp of Game Design Document</w:t>
       </w:r>
-      <w:bookmarkEnd w:id="11"/>
+      <w:bookmarkEnd w:id="12"/>
     </w:p>
     <w:p>
       <w:r>
         <w:t>Deze documenten zijn reeds voorzien van toelichting. Om die reden is 3.2 bewust leeg gelaten.</w:t>
       </w:r>
-      <w:bookmarkStart w:id="12" w:name="_GoBack"/>
-      <w:bookmarkEnd w:id="12"/>
     </w:p>
     <w:p>
       <w:pPr>
@@ -5713,7 +5923,7 @@
                     </pic:cNvPicPr>
                   </pic:nvPicPr>
                   <pic:blipFill rotWithShape="1">
-                    <a:blip r:embed="rId8" cstate="print">
+                    <a:blip r:embed="rId12" cstate="print">
                       <a:extLst>
                         <a:ext uri="{28A0092B-C50C-407E-A947-70E740481C1C}">
                           <a14:useLocalDpi xmlns:a14="http://schemas.microsoft.com/office/drawing/2010/main" val="0"/>
@@ -6642,7 +6852,7 @@
                     </pic:cNvPicPr>
                   </pic:nvPicPr>
                   <pic:blipFill rotWithShape="1">
-                    <a:blip r:embed="rId9" cstate="print">
+                    <a:blip r:embed="rId13" cstate="print">
                       <a:extLst>
                         <a:ext uri="{28A0092B-C50C-407E-A947-70E740481C1C}">
                           <a14:useLocalDpi xmlns:a14="http://schemas.microsoft.com/office/drawing/2010/main" val="0"/>
@@ -6881,7 +7091,7 @@
                     </pic:cNvPicPr>
                   </pic:nvPicPr>
                   <pic:blipFill rotWithShape="1">
-                    <a:blip r:embed="rId10" cstate="print">
+                    <a:blip r:embed="rId14" cstate="print">
                       <a:extLst>
                         <a:ext uri="{28A0092B-C50C-407E-A947-70E740481C1C}">
                           <a14:useLocalDpi xmlns:a14="http://schemas.microsoft.com/office/drawing/2010/main" val="0"/>
@@ -7638,7 +7848,7 @@
                     </pic:cNvPicPr>
                   </pic:nvPicPr>
                   <pic:blipFill rotWithShape="1">
-                    <a:blip r:embed="rId11" cstate="print">
+                    <a:blip r:embed="rId15" cstate="print">
                       <a:extLst>
                         <a:ext uri="{28A0092B-C50C-407E-A947-70E740481C1C}">
                           <a14:useLocalDpi xmlns:a14="http://schemas.microsoft.com/office/drawing/2010/main" val="0"/>
@@ -8402,7 +8612,7 @@
                     </pic:cNvPicPr>
                   </pic:nvPicPr>
                   <pic:blipFill rotWithShape="1">
-                    <a:blip r:embed="rId12" cstate="print">
+                    <a:blip r:embed="rId16" cstate="print">
                       <a:extLst>
                         <a:ext uri="{28A0092B-C50C-407E-A947-70E740481C1C}">
                           <a14:useLocalDpi xmlns:a14="http://schemas.microsoft.com/office/drawing/2010/main" val="0"/>
@@ -8815,7 +9025,7 @@
                     </pic:cNvPicPr>
                   </pic:nvPicPr>
                   <pic:blipFill rotWithShape="1">
-                    <a:blip r:embed="rId13" cstate="print">
+                    <a:blip r:embed="rId17" cstate="print">
                       <a:extLst>
                         <a:ext uri="{28A0092B-C50C-407E-A947-70E740481C1C}">
                           <a14:useLocalDpi xmlns:a14="http://schemas.microsoft.com/office/drawing/2010/main" val="0"/>
@@ -9402,7 +9612,7 @@
                     </pic:cNvPicPr>
                   </pic:nvPicPr>
                   <pic:blipFill rotWithShape="1">
-                    <a:blip r:embed="rId14" cstate="print">
+                    <a:blip r:embed="rId18" cstate="print">
                       <a:extLst>
                         <a:ext uri="{28A0092B-C50C-407E-A947-70E740481C1C}">
                           <a14:useLocalDpi xmlns:a14="http://schemas.microsoft.com/office/drawing/2010/main" val="0"/>
@@ -9984,7 +10194,7 @@
                     </pic:cNvPicPr>
                   </pic:nvPicPr>
                   <pic:blipFill rotWithShape="1">
-                    <a:blip r:embed="rId15" cstate="print">
+                    <a:blip r:embed="rId19" cstate="print">
                       <a:extLst>
                         <a:ext uri="{28A0092B-C50C-407E-A947-70E740481C1C}">
                           <a14:useLocalDpi xmlns:a14="http://schemas.microsoft.com/office/drawing/2010/main" val="0"/>
@@ -11275,6 +11485,7 @@
     <w:rsid w:val="00985265"/>
     <w:rsid w:val="009C5CD4"/>
     <w:rsid w:val="00BB1E49"/>
+    <w:rsid w:val="00BB4C3A"/>
     <w:rsid w:val="00E57BD0"/>
     <w:rsid w:val="00EF0600"/>
   </w:rsids>

</xml_diff>